<commit_message>
New translations Avoid These Common Mistakes When Getting Started With Jobs-To-Be-Done.docx (Portuguese, Brazilian)
</commit_message>
<xml_diff>
--- a/pt-BR/pt-BR/Avoid These Common Mistakes When Getting Started With Jobs-To-Be-Done.docx
+++ b/pt-BR/pt-BR/Avoid These Common Mistakes When Getting Started With Jobs-To-Be-Done.docx
@@ -465,7 +465,7 @@
           <w:sz w:val="32"/>
           <w:szCs w:val="32"/>
         </w:rPr>
-        <w:t xml:space="preserve">Na declaração de Levitt, ele implica que o job a ser estudado é o de criar um buraco de 60mm. Mas e se, como pesquisador, você percebe que as pessoas estão criando o buraco de 60mm porque estão tentando pendurar um quadro na parede? E estão pendurando o quadro na parede porque querem criar um escritório mais atraente? E querem criar um escritório atraente porque querem ser bem sucedidos na sua profissão? As pessoas podem estar tentando fazer todos esses jobs, então qual deles deveria ser a unidade de análise? Qual é o nível certo de abstração?</w:t>
+        <w:t xml:space="preserve">Na declaração de Levitt, ele implica que o job a ser estudado é o de criar um buraco de 60mm. Mas e se, como pesquisador, você percebe que as pessoas estão criando o buraco de 60mm porque estão tentando pendurar um quadro na parede? E estão pendurando o quadro na parede porque querem criar um escritório mais atraente? E querem criar um escritório atraente porque querem ser bem-sucedidos na sua profissão? As pessoas podem estar tentando fazer todos esses jobs, então qual deles deveria ser a unidade de análise? Qual é o nível certo de abstração?</w:t>
       </w:r>
     </w:p>
     <w:p>
@@ -541,7 +541,7 @@
           <w:sz w:val="32"/>
           <w:szCs w:val="32"/>
         </w:rPr>
-        <w:t xml:space="preserve">O job-to-be-done do cliente que é relevante para uma empresa depende dos objetivos de negócio dessa empresa.</w:t>
+        <w:t xml:space="preserve">O job-to-be-done do cliente que é relevante para uma empresa depende dos objetivos de negócio dessa empresa. </w:t>
       </w:r>
       <w:r>
         <w:rPr>
@@ -581,7 +581,7 @@
           <w:sz w:val="32"/>
           <w:szCs w:val="32"/>
         </w:rPr>
-        <w:t xml:space="preserve">O usuário de um produto é a única pessoa capaz de fornecer as entradas necessárias para a inovação de produto.</w:t>
+        <w:t xml:space="preserve">O usuário de um produto é a única pessoa capaz de fornecer as entradas necessárias para a inovação de produto. </w:t>
       </w:r>
       <w:r>
         <w:rPr>
@@ -661,7 +661,7 @@
           <w:sz w:val="32"/>
           <w:szCs w:val="32"/>
         </w:rPr>
-        <w:t xml:space="preserve">Digamos, por exemplo, que você é um</w:t>
+        <w:t xml:space="preserve">Digamos, por exemplo, que você é um </w:t>
       </w:r>
       <w:r>
         <w:rPr>

</xml_diff>